<commit_message>
Variables et fonction en français dans classes
</commit_message>
<xml_diff>
--- a/AVANT-PROJET/SWOT-SMART.docx
+++ b/AVANT-PROJET/SWOT-SMART.docx
@@ -227,7 +227,11 @@
         </w:tc>
       </w:tr>
     </w:tbl>
-    <w:p/>
+    <w:p>
+      <w:r>
+        <w:t xml:space="preserve"> </w:t>
+      </w:r>
+    </w:p>
     <w:tbl>
       <w:tblPr>
         <w:tblStyle w:val="Grilledutableau"/>

</xml_diff>